<commit_message>
Sunday and Monday Work
</commit_message>
<xml_diff>
--- a/UW MDA Assignment 1-DW_Working.docx
+++ b/UW MDA Assignment 1-DW_Working.docx
@@ -52,6 +52,9 @@
       </w:pPr>
       <w:r>
         <w:t>Looked at overall correlation</w:t>
+      </w:r>
+      <w:r>
+        <w:t>s:</w:t>
       </w:r>
     </w:p>
     <w:p>
@@ -105,7 +108,10 @@
         </w:numPr>
       </w:pPr>
       <w:r>
-        <w:t>Heating Load does not appear to depend directly on Orientation or Glazing Area Distribution.</w:t>
+        <w:t xml:space="preserve">Heating Load </w:t>
+      </w:r>
+      <w:r>
+        <w:t>is obviously bimodal.</w:t>
       </w:r>
     </w:p>
     <w:p>
@@ -117,65 +123,32 @@
         </w:numPr>
       </w:pPr>
       <w:r>
-        <w:t>Affected slightly by Glazing Area</w:t>
-      </w:r>
-      <w:r>
-        <w:t xml:space="preserve"> but it’s not the only factor.</w:t>
-      </w:r>
-    </w:p>
-    <w:p>
-      <w:pPr>
-        <w:pStyle w:val="ListParagraph"/>
-        <w:numPr>
-          <w:ilvl w:val="0"/>
-          <w:numId w:val="1"/>
-        </w:numPr>
-      </w:pPr>
-      <w:r>
-        <w:t xml:space="preserve">Some positive correlation with Overall Height, and negative correlation with Roof Area.  Both are not surprising – tall buildings have more </w:t>
-      </w:r>
-      <w:r>
-        <w:t>overall area, and tall thin buildings (low Roof Area) will not hold heat as well.</w:t>
-      </w:r>
-    </w:p>
-    <w:p>
-      <w:pPr>
-        <w:pStyle w:val="ListParagraph"/>
-        <w:numPr>
-          <w:ilvl w:val="0"/>
-          <w:numId w:val="1"/>
-        </w:numPr>
-      </w:pPr>
-      <w:r>
-        <w:t xml:space="preserve">Another unsurprising relationship is that relative compactness is inversely </w:t>
-      </w:r>
-      <w:r>
-        <w:t>correlated to surface area</w:t>
-      </w:r>
-    </w:p>
-    <w:p>
-      <w:pPr>
-        <w:pStyle w:val="ListParagraph"/>
-        <w:numPr>
-          <w:ilvl w:val="0"/>
-          <w:numId w:val="1"/>
-        </w:numPr>
-      </w:pPr>
-      <w:r>
-        <w:lastRenderedPageBreak/>
-        <w:t>Lots of confounding factors in Wall Area vs Heating Load</w:t>
-      </w:r>
-    </w:p>
-    <w:p>
+        <w:t xml:space="preserve">Heating Load </w:t>
+      </w:r>
+      <w:r>
+        <w:t xml:space="preserve">does not appear to depend </w:t>
+      </w:r>
+      <w:r>
+        <w:t>strongly on</w:t>
+      </w:r>
+      <w:r>
+        <w:t xml:space="preserve"> Orientation or Glazing Area Distribution.</w:t>
+      </w:r>
+    </w:p>
+    <w:p>
+      <w:pPr>
+        <w:ind w:left="360"/>
+      </w:pPr>
       <w:r>
         <w:rPr>
           <w:noProof/>
         </w:rPr>
+        <w:lastRenderedPageBreak/>
         <w:drawing>
-          <wp:inline distT="0" distB="0" distL="0" distR="0" wp14:anchorId="3B7A34C9" wp14:editId="5A47CFE5">
-            <wp:extent cx="3200400" cy="2267712"/>
-            <wp:effectExtent l="0" t="0" r="0" b="0"/>
-            <wp:docPr id="2" name="Picture 2"/>
+          <wp:inline distT="0" distB="0" distL="0" distR="0" wp14:anchorId="71EEC3DB" wp14:editId="7A85DDF3">
+            <wp:extent cx="2743200" cy="2587752"/>
+            <wp:effectExtent l="0" t="0" r="0" b="3175"/>
+            <wp:docPr id="7" name="Picture 7"/>
             <wp:cNvGraphicFramePr>
               <a:graphicFrameLocks xmlns:a="http://schemas.openxmlformats.org/drawingml/2006/main" noChangeAspect="1"/>
             </wp:cNvGraphicFramePr>
@@ -195,7 +168,7 @@
                   <pic:spPr>
                     <a:xfrm>
                       <a:off x="0" y="0"/>
-                      <a:ext cx="3200400" cy="2267712"/>
+                      <a:ext cx="2743200" cy="2587752"/>
                     </a:xfrm>
                     <a:prstGeom prst="rect">
                       <a:avLst/>
@@ -207,35 +180,15 @@
           </wp:inline>
         </w:drawing>
       </w:r>
-    </w:p>
-    <w:p>
-      <w:pPr>
-        <w:pStyle w:val="ListParagraph"/>
-        <w:numPr>
-          <w:ilvl w:val="0"/>
-          <w:numId w:val="1"/>
-        </w:numPr>
-      </w:pPr>
-      <w:r>
-        <w:t>The sum of (wall area + roof area) should be roughly equal to the surface area</w:t>
-      </w:r>
-      <w:r>
-        <w:t>.  Look at HL vs S</w:t>
-      </w:r>
-      <w:r>
-        <w:t>A</w:t>
-      </w:r>
-    </w:p>
-    <w:p>
       <w:r>
         <w:rPr>
           <w:noProof/>
         </w:rPr>
         <w:drawing>
-          <wp:inline distT="0" distB="0" distL="0" distR="0" wp14:anchorId="270971F9" wp14:editId="30662F0E">
-            <wp:extent cx="3200400" cy="2267712"/>
-            <wp:effectExtent l="0" t="0" r="0" b="0"/>
-            <wp:docPr id="4" name="Picture 4"/>
+          <wp:inline distT="0" distB="0" distL="0" distR="0" wp14:anchorId="76C6FBEA" wp14:editId="203F8FF3">
+            <wp:extent cx="2743200" cy="2587752"/>
+            <wp:effectExtent l="0" t="0" r="0" b="3175"/>
+            <wp:docPr id="8" name="Picture 8"/>
             <wp:cNvGraphicFramePr>
               <a:graphicFrameLocks xmlns:a="http://schemas.openxmlformats.org/drawingml/2006/main" noChangeAspect="1"/>
             </wp:cNvGraphicFramePr>
@@ -255,7 +208,7 @@
                   <pic:spPr>
                     <a:xfrm>
                       <a:off x="0" y="0"/>
-                      <a:ext cx="3200400" cy="2267712"/>
+                      <a:ext cx="2743200" cy="2587752"/>
                     </a:xfrm>
                     <a:prstGeom prst="rect">
                       <a:avLst/>
@@ -267,9 +220,6 @@
           </wp:inline>
         </w:drawing>
       </w:r>
-      <w:r>
-        <w:tab/>
-      </w:r>
     </w:p>
     <w:p>
       <w:pPr>
@@ -280,7 +230,52 @@
         </w:numPr>
       </w:pPr>
       <w:r>
-        <w:t>Height is clearly important:</w:t>
+        <w:t>Affected slightly by Glazing Area</w:t>
+      </w:r>
+      <w:r>
+        <w:t xml:space="preserve"> but it’s not the only factor.</w:t>
+      </w:r>
+    </w:p>
+    <w:p>
+      <w:pPr>
+        <w:pStyle w:val="ListParagraph"/>
+        <w:numPr>
+          <w:ilvl w:val="0"/>
+          <w:numId w:val="1"/>
+        </w:numPr>
+      </w:pPr>
+      <w:r>
+        <w:t xml:space="preserve">Some positive correlation with Overall Height, and negative correlation with Roof Area.  Both are not surprising – tall buildings have more </w:t>
+      </w:r>
+      <w:r>
+        <w:t>overall area, and tall thin buildings (low Roof Area) will not hold heat as well.</w:t>
+      </w:r>
+    </w:p>
+    <w:p>
+      <w:pPr>
+        <w:pStyle w:val="ListParagraph"/>
+        <w:numPr>
+          <w:ilvl w:val="0"/>
+          <w:numId w:val="1"/>
+        </w:numPr>
+      </w:pPr>
+      <w:r>
+        <w:t xml:space="preserve">Another unsurprising relationship is that relative compactness is inversely </w:t>
+      </w:r>
+      <w:r>
+        <w:t>correlated to surface area</w:t>
+      </w:r>
+    </w:p>
+    <w:p>
+      <w:pPr>
+        <w:pStyle w:val="ListParagraph"/>
+        <w:numPr>
+          <w:ilvl w:val="0"/>
+          <w:numId w:val="1"/>
+        </w:numPr>
+      </w:pPr>
+      <w:r>
+        <w:t>Lots of confounding factors in Wall Area vs Heating Load</w:t>
       </w:r>
     </w:p>
     <w:p>
@@ -289,10 +284,10 @@
           <w:noProof/>
         </w:rPr>
         <w:drawing>
-          <wp:inline distT="0" distB="0" distL="0" distR="0" wp14:anchorId="14E1BAB5" wp14:editId="32C47FAE">
+          <wp:inline distT="0" distB="0" distL="0" distR="0" wp14:anchorId="3B7A34C9" wp14:editId="5A47CFE5">
             <wp:extent cx="3200400" cy="2267712"/>
             <wp:effectExtent l="0" t="0" r="0" b="0"/>
-            <wp:docPr id="1" name="Picture 1"/>
+            <wp:docPr id="2" name="Picture 2"/>
             <wp:cNvGraphicFramePr>
               <a:graphicFrameLocks xmlns:a="http://schemas.openxmlformats.org/drawingml/2006/main" noChangeAspect="1"/>
             </wp:cNvGraphicFramePr>
@@ -334,7 +329,128 @@
         </w:numPr>
       </w:pPr>
       <w:r>
-        <w:t>It explains the difference in the Surface Area clusters:</w:t>
+        <w:t>The sum of (wall area + roof area) should be roughly equal to the surface area</w:t>
+      </w:r>
+      <w:r>
+        <w:t>.  Look at HL vs S</w:t>
+      </w:r>
+      <w:r>
+        <w:t>A</w:t>
+      </w:r>
+    </w:p>
+    <w:p>
+      <w:r>
+        <w:rPr>
+          <w:noProof/>
+        </w:rPr>
+        <w:lastRenderedPageBreak/>
+        <w:drawing>
+          <wp:inline distT="0" distB="0" distL="0" distR="0" wp14:anchorId="270971F9" wp14:editId="30662F0E">
+            <wp:extent cx="3200400" cy="2267712"/>
+            <wp:effectExtent l="0" t="0" r="0" b="0"/>
+            <wp:docPr id="4" name="Picture 4"/>
+            <wp:cNvGraphicFramePr>
+              <a:graphicFrameLocks xmlns:a="http://schemas.openxmlformats.org/drawingml/2006/main" noChangeAspect="1"/>
+            </wp:cNvGraphicFramePr>
+            <a:graphic xmlns:a="http://schemas.openxmlformats.org/drawingml/2006/main">
+              <a:graphicData uri="http://schemas.openxmlformats.org/drawingml/2006/picture">
+                <pic:pic xmlns:pic="http://schemas.openxmlformats.org/drawingml/2006/picture">
+                  <pic:nvPicPr>
+                    <pic:cNvPr id="1" name=""/>
+                    <pic:cNvPicPr/>
+                  </pic:nvPicPr>
+                  <pic:blipFill>
+                    <a:blip r:embed="rId9"/>
+                    <a:stretch>
+                      <a:fillRect/>
+                    </a:stretch>
+                  </pic:blipFill>
+                  <pic:spPr>
+                    <a:xfrm>
+                      <a:off x="0" y="0"/>
+                      <a:ext cx="3200400" cy="2267712"/>
+                    </a:xfrm>
+                    <a:prstGeom prst="rect">
+                      <a:avLst/>
+                    </a:prstGeom>
+                  </pic:spPr>
+                </pic:pic>
+              </a:graphicData>
+            </a:graphic>
+          </wp:inline>
+        </w:drawing>
+      </w:r>
+      <w:r>
+        <w:tab/>
+      </w:r>
+    </w:p>
+    <w:p>
+      <w:pPr>
+        <w:pStyle w:val="ListParagraph"/>
+        <w:numPr>
+          <w:ilvl w:val="0"/>
+          <w:numId w:val="1"/>
+        </w:numPr>
+      </w:pPr>
+      <w:r>
+        <w:t>Height is clearly important:</w:t>
+      </w:r>
+    </w:p>
+    <w:p>
+      <w:r>
+        <w:rPr>
+          <w:noProof/>
+        </w:rPr>
+        <w:drawing>
+          <wp:inline distT="0" distB="0" distL="0" distR="0" wp14:anchorId="14E1BAB5" wp14:editId="32C47FAE">
+            <wp:extent cx="3200400" cy="2267712"/>
+            <wp:effectExtent l="0" t="0" r="0" b="0"/>
+            <wp:docPr id="1" name="Picture 1"/>
+            <wp:cNvGraphicFramePr>
+              <a:graphicFrameLocks xmlns:a="http://schemas.openxmlformats.org/drawingml/2006/main" noChangeAspect="1"/>
+            </wp:cNvGraphicFramePr>
+            <a:graphic xmlns:a="http://schemas.openxmlformats.org/drawingml/2006/main">
+              <a:graphicData uri="http://schemas.openxmlformats.org/drawingml/2006/picture">
+                <pic:pic xmlns:pic="http://schemas.openxmlformats.org/drawingml/2006/picture">
+                  <pic:nvPicPr>
+                    <pic:cNvPr id="1" name=""/>
+                    <pic:cNvPicPr/>
+                  </pic:nvPicPr>
+                  <pic:blipFill>
+                    <a:blip r:embed="rId10"/>
+                    <a:stretch>
+                      <a:fillRect/>
+                    </a:stretch>
+                  </pic:blipFill>
+                  <pic:spPr>
+                    <a:xfrm>
+                      <a:off x="0" y="0"/>
+                      <a:ext cx="3200400" cy="2267712"/>
+                    </a:xfrm>
+                    <a:prstGeom prst="rect">
+                      <a:avLst/>
+                    </a:prstGeom>
+                  </pic:spPr>
+                </pic:pic>
+              </a:graphicData>
+            </a:graphic>
+          </wp:inline>
+        </w:drawing>
+      </w:r>
+    </w:p>
+    <w:p>
+      <w:pPr>
+        <w:pStyle w:val="ListParagraph"/>
+        <w:numPr>
+          <w:ilvl w:val="0"/>
+          <w:numId w:val="1"/>
+        </w:numPr>
+      </w:pPr>
+      <w:r>
+        <w:t>It explains the differen</w:t>
+      </w:r>
+      <w:r>
+        <w:t>ce in the Surface Area clusters and to a first order, the bimodality.</w:t>
       </w:r>
     </w:p>
     <w:p>
@@ -359,7 +475,7 @@
                     <pic:cNvPicPr/>
                   </pic:nvPicPr>
                   <pic:blipFill>
-                    <a:blip r:embed="rId9"/>
+                    <a:blip r:embed="rId11"/>
                     <a:stretch>
                       <a:fillRect/>
                     </a:stretch>
@@ -380,13 +496,104 @@
         </w:drawing>
       </w:r>
     </w:p>
-    <w:p/>
-    <w:p>
-      <w:r>
-        <w:t>The same is true for Cooling Load:</w:t>
+    <w:p>
+      <w:r>
+        <w:t>Look at Tall Buildings</w:t>
+      </w:r>
+    </w:p>
+    <w:p>
+      <w:r>
+        <w:rPr>
+          <w:noProof/>
+        </w:rPr>
+        <w:lastRenderedPageBreak/>
+        <w:drawing>
+          <wp:inline distT="0" distB="0" distL="0" distR="0" wp14:anchorId="708C2BF7" wp14:editId="3996D85F">
+            <wp:extent cx="5714286" cy="5380952"/>
+            <wp:effectExtent l="0" t="0" r="1270" b="0"/>
+            <wp:docPr id="10" name="Picture 10"/>
+            <wp:cNvGraphicFramePr>
+              <a:graphicFrameLocks xmlns:a="http://schemas.openxmlformats.org/drawingml/2006/main" noChangeAspect="1"/>
+            </wp:cNvGraphicFramePr>
+            <a:graphic xmlns:a="http://schemas.openxmlformats.org/drawingml/2006/main">
+              <a:graphicData uri="http://schemas.openxmlformats.org/drawingml/2006/picture">
+                <pic:pic xmlns:pic="http://schemas.openxmlformats.org/drawingml/2006/picture">
+                  <pic:nvPicPr>
+                    <pic:cNvPr id="1" name=""/>
+                    <pic:cNvPicPr/>
+                  </pic:nvPicPr>
+                  <pic:blipFill>
+                    <a:blip r:embed="rId12"/>
+                    <a:stretch>
+                      <a:fillRect/>
+                    </a:stretch>
+                  </pic:blipFill>
+                  <pic:spPr>
+                    <a:xfrm>
+                      <a:off x="0" y="0"/>
+                      <a:ext cx="5714286" cy="5380952"/>
+                    </a:xfrm>
+                    <a:prstGeom prst="rect">
+                      <a:avLst/>
+                    </a:prstGeom>
+                  </pic:spPr>
+                </pic:pic>
+              </a:graphicData>
+            </a:graphic>
+          </wp:inline>
+        </w:drawing>
       </w:r>
       <w:bookmarkStart w:id="0" w:name="_GoBack"/>
       <w:bookmarkEnd w:id="0"/>
+    </w:p>
+    <w:p>
+      <w:r>
+        <w:rPr>
+          <w:noProof/>
+        </w:rPr>
+        <w:lastRenderedPageBreak/>
+        <w:drawing>
+          <wp:inline distT="0" distB="0" distL="0" distR="0" wp14:anchorId="3566FE15" wp14:editId="6A2D7397">
+            <wp:extent cx="5714286" cy="5380952"/>
+            <wp:effectExtent l="0" t="0" r="1270" b="0"/>
+            <wp:docPr id="9" name="Picture 9"/>
+            <wp:cNvGraphicFramePr>
+              <a:graphicFrameLocks xmlns:a="http://schemas.openxmlformats.org/drawingml/2006/main" noChangeAspect="1"/>
+            </wp:cNvGraphicFramePr>
+            <a:graphic xmlns:a="http://schemas.openxmlformats.org/drawingml/2006/main">
+              <a:graphicData uri="http://schemas.openxmlformats.org/drawingml/2006/picture">
+                <pic:pic xmlns:pic="http://schemas.openxmlformats.org/drawingml/2006/picture">
+                  <pic:nvPicPr>
+                    <pic:cNvPr id="1" name=""/>
+                    <pic:cNvPicPr/>
+                  </pic:nvPicPr>
+                  <pic:blipFill>
+                    <a:blip r:embed="rId13"/>
+                    <a:stretch>
+                      <a:fillRect/>
+                    </a:stretch>
+                  </pic:blipFill>
+                  <pic:spPr>
+                    <a:xfrm>
+                      <a:off x="0" y="0"/>
+                      <a:ext cx="5714286" cy="5380952"/>
+                    </a:xfrm>
+                    <a:prstGeom prst="rect">
+                      <a:avLst/>
+                    </a:prstGeom>
+                  </pic:spPr>
+                </pic:pic>
+              </a:graphicData>
+            </a:graphic>
+          </wp:inline>
+        </w:drawing>
+      </w:r>
+    </w:p>
+    <w:p/>
+    <w:p>
+      <w:r>
+        <w:t>The same is true for Cooling Load:</w:t>
+      </w:r>
     </w:p>
     <w:p>
       <w:r>
@@ -410,7 +617,7 @@
                     <pic:cNvPicPr/>
                   </pic:nvPicPr>
                   <pic:blipFill>
-                    <a:blip r:embed="rId10"/>
+                    <a:blip r:embed="rId14"/>
                     <a:stretch>
                       <a:fillRect/>
                     </a:stretch>

</xml_diff>

<commit_message>
Monday - Short Building Analysis
</commit_message>
<xml_diff>
--- a/UW MDA Assignment 1-DW_Working.docx
+++ b/UW MDA Assignment 1-DW_Working.docx
@@ -133,6 +133,18 @@
       </w:r>
       <w:r>
         <w:t xml:space="preserve"> Orientation or Glazing Area Distribution.</w:t>
+      </w:r>
+    </w:p>
+    <w:p>
+      <w:pPr>
+        <w:pStyle w:val="ListParagraph"/>
+        <w:numPr>
+          <w:ilvl w:val="0"/>
+          <w:numId w:val="1"/>
+        </w:numPr>
+      </w:pPr>
+      <w:r>
+        <w:t>Notice that Overall Height and Roof Area are inversely coupled to Wall Area.</w:t>
       </w:r>
     </w:p>
     <w:p>
@@ -260,34 +272,22 @@
         </w:numPr>
       </w:pPr>
       <w:r>
-        <w:t xml:space="preserve">Another unsurprising relationship is that relative compactness is inversely </w:t>
-      </w:r>
-      <w:r>
-        <w:t>correlated to surface area</w:t>
+        <w:t>Apparently, all short buildings have the same roof area:</w:t>
       </w:r>
     </w:p>
     <w:p>
       <w:pPr>
         <w:pStyle w:val="ListParagraph"/>
-        <w:numPr>
-          <w:ilvl w:val="0"/>
-          <w:numId w:val="1"/>
-        </w:numPr>
-      </w:pPr>
-      <w:r>
-        <w:t>Lots of confounding factors in Wall Area vs Heating Load</w:t>
-      </w:r>
-    </w:p>
-    <w:p>
+      </w:pPr>
       <w:r>
         <w:rPr>
           <w:noProof/>
         </w:rPr>
         <w:drawing>
-          <wp:inline distT="0" distB="0" distL="0" distR="0" wp14:anchorId="3B7A34C9" wp14:editId="5A47CFE5">
-            <wp:extent cx="3200400" cy="2267712"/>
+          <wp:inline distT="0" distB="0" distL="0" distR="0" wp14:anchorId="596530A1" wp14:editId="6E895BE5">
+            <wp:extent cx="3200400" cy="3017520"/>
             <wp:effectExtent l="0" t="0" r="0" b="0"/>
-            <wp:docPr id="2" name="Picture 2"/>
+            <wp:docPr id="12" name="Picture 12"/>
             <wp:cNvGraphicFramePr>
               <a:graphicFrameLocks xmlns:a="http://schemas.openxmlformats.org/drawingml/2006/main" noChangeAspect="1"/>
             </wp:cNvGraphicFramePr>
@@ -307,7 +307,7 @@
                   <pic:spPr>
                     <a:xfrm>
                       <a:off x="0" y="0"/>
-                      <a:ext cx="3200400" cy="2267712"/>
+                      <a:ext cx="3200400" cy="3017520"/>
                     </a:xfrm>
                     <a:prstGeom prst="rect">
                       <a:avLst/>
@@ -329,13 +329,16 @@
         </w:numPr>
       </w:pPr>
       <w:r>
-        <w:t>The sum of (wall area + roof area) should be roughly equal to the surface area</w:t>
-      </w:r>
-      <w:r>
-        <w:t>.  Look at HL vs S</w:t>
-      </w:r>
-      <w:r>
-        <w:t>A</w:t>
+        <w:t>So if they are all the same height and have the same roof area</w:t>
+      </w:r>
+      <w:r>
+        <w:t xml:space="preserve"> (confirmed by summary statistics) </w:t>
+      </w:r>
+      <w:r>
+        <w:t>then Wall Area must be the non-glazed area of the walls.  The buildings are all the same size, but have different amounts of glazing.</w:t>
+      </w:r>
+      <w:r>
+        <w:t xml:space="preserve">  So plot heating load vs glazed area for short buildings only:</w:t>
       </w:r>
     </w:p>
     <w:p>
@@ -345,10 +348,10 @@
         </w:rPr>
         <w:lastRenderedPageBreak/>
         <w:drawing>
-          <wp:inline distT="0" distB="0" distL="0" distR="0" wp14:anchorId="270971F9" wp14:editId="30662F0E">
-            <wp:extent cx="3200400" cy="2267712"/>
-            <wp:effectExtent l="0" t="0" r="0" b="0"/>
-            <wp:docPr id="4" name="Picture 4"/>
+          <wp:inline distT="0" distB="0" distL="0" distR="0" wp14:anchorId="44394668" wp14:editId="1649A15E">
+            <wp:extent cx="5714286" cy="5380952"/>
+            <wp:effectExtent l="0" t="0" r="1270" b="0"/>
+            <wp:docPr id="13" name="Picture 13"/>
             <wp:cNvGraphicFramePr>
               <a:graphicFrameLocks xmlns:a="http://schemas.openxmlformats.org/drawingml/2006/main" noChangeAspect="1"/>
             </wp:cNvGraphicFramePr>
@@ -368,7 +371,7 @@
                   <pic:spPr>
                     <a:xfrm>
                       <a:off x="0" y="0"/>
-                      <a:ext cx="3200400" cy="2267712"/>
+                      <a:ext cx="5714286" cy="5380952"/>
                     </a:xfrm>
                     <a:prstGeom prst="rect">
                       <a:avLst/>
@@ -380,20 +383,15 @@
           </wp:inline>
         </w:drawing>
       </w:r>
-      <w:r>
-        <w:tab/>
-      </w:r>
-    </w:p>
-    <w:p>
-      <w:pPr>
-        <w:pStyle w:val="ListParagraph"/>
-        <w:numPr>
-          <w:ilvl w:val="0"/>
-          <w:numId w:val="1"/>
-        </w:numPr>
-      </w:pPr>
-      <w:r>
-        <w:t>Height is clearly important:</w:t>
+    </w:p>
+    <w:p>
+      <w:r>
+        <w:t>Hmm, try reversing the factors</w:t>
+      </w:r>
+      <w:bookmarkStart w:id="0" w:name="_GoBack"/>
+      <w:bookmarkEnd w:id="0"/>
+      <w:r>
+        <w:t>:</w:t>
       </w:r>
     </w:p>
     <w:p>
@@ -401,11 +399,12 @@
         <w:rPr>
           <w:noProof/>
         </w:rPr>
+        <w:lastRenderedPageBreak/>
         <w:drawing>
-          <wp:inline distT="0" distB="0" distL="0" distR="0" wp14:anchorId="14E1BAB5" wp14:editId="32C47FAE">
-            <wp:extent cx="3200400" cy="2267712"/>
-            <wp:effectExtent l="0" t="0" r="0" b="0"/>
-            <wp:docPr id="1" name="Picture 1"/>
+          <wp:inline distT="0" distB="0" distL="0" distR="0" wp14:anchorId="01C12CA0" wp14:editId="6EF7B426">
+            <wp:extent cx="5714286" cy="5380952"/>
+            <wp:effectExtent l="0" t="0" r="1270" b="0"/>
+            <wp:docPr id="15" name="Picture 15"/>
             <wp:cNvGraphicFramePr>
               <a:graphicFrameLocks xmlns:a="http://schemas.openxmlformats.org/drawingml/2006/main" noChangeAspect="1"/>
             </wp:cNvGraphicFramePr>
@@ -425,7 +424,7 @@
                   <pic:spPr>
                     <a:xfrm>
                       <a:off x="0" y="0"/>
-                      <a:ext cx="3200400" cy="2267712"/>
+                      <a:ext cx="5714286" cy="5380952"/>
                     </a:xfrm>
                     <a:prstGeom prst="rect">
                       <a:avLst/>
@@ -439,6 +438,11 @@
       </w:r>
     </w:p>
     <w:p>
+      <w:r>
+        <w:t>Ah ha!  Now we can tell the difference between warehouses (no windows), old office buildings (some windows) and new office buildings (lots of windows) except t</w:t>
+      </w:r>
+    </w:p>
+    <w:p>
       <w:pPr>
         <w:pStyle w:val="ListParagraph"/>
         <w:numPr>
@@ -447,10 +451,22 @@
         </w:numPr>
       </w:pPr>
       <w:r>
-        <w:t>It explains the differen</w:t>
-      </w:r>
-      <w:r>
-        <w:t>ce in the Surface Area clusters and to a first order, the bimodality.</w:t>
+        <w:t xml:space="preserve">Another unsurprising relationship is that relative compactness is inversely </w:t>
+      </w:r>
+      <w:r>
+        <w:t>correlated to surface area</w:t>
+      </w:r>
+    </w:p>
+    <w:p>
+      <w:pPr>
+        <w:pStyle w:val="ListParagraph"/>
+        <w:numPr>
+          <w:ilvl w:val="0"/>
+          <w:numId w:val="1"/>
+        </w:numPr>
+      </w:pPr>
+      <w:r>
+        <w:t>Lots of confounding factors in Wall Area vs Heating Load</w:t>
       </w:r>
     </w:p>
     <w:p>
@@ -460,10 +476,10 @@
         </w:rPr>
         <w:lastRenderedPageBreak/>
         <w:drawing>
-          <wp:inline distT="0" distB="0" distL="0" distR="0" wp14:anchorId="6BE6408A" wp14:editId="407829FE">
-            <wp:extent cx="5943600" cy="4215384"/>
+          <wp:inline distT="0" distB="0" distL="0" distR="0" wp14:anchorId="3B7A34C9" wp14:editId="5A47CFE5">
+            <wp:extent cx="3200400" cy="2267712"/>
             <wp:effectExtent l="0" t="0" r="0" b="0"/>
-            <wp:docPr id="5" name="Picture 5"/>
+            <wp:docPr id="2" name="Picture 2"/>
             <wp:cNvGraphicFramePr>
               <a:graphicFrameLocks xmlns:a="http://schemas.openxmlformats.org/drawingml/2006/main" noChangeAspect="1"/>
             </wp:cNvGraphicFramePr>
@@ -483,7 +499,7 @@
                   <pic:spPr>
                     <a:xfrm>
                       <a:off x="0" y="0"/>
-                      <a:ext cx="5943600" cy="4215384"/>
+                      <a:ext cx="3200400" cy="2267712"/>
                     </a:xfrm>
                     <a:prstGeom prst="rect">
                       <a:avLst/>
@@ -494,6 +510,207 @@
             </a:graphic>
           </wp:inline>
         </w:drawing>
+      </w:r>
+    </w:p>
+    <w:p>
+      <w:pPr>
+        <w:pStyle w:val="ListParagraph"/>
+        <w:numPr>
+          <w:ilvl w:val="0"/>
+          <w:numId w:val="1"/>
+        </w:numPr>
+      </w:pPr>
+      <w:r>
+        <w:t>The sum of (wall area + roof area) should be roughly equal to the surface area</w:t>
+      </w:r>
+      <w:r>
+        <w:t>, so l</w:t>
+      </w:r>
+      <w:r>
+        <w:t>ook at HL vs S</w:t>
+      </w:r>
+      <w:r>
+        <w:t>A</w:t>
+      </w:r>
+      <w:r>
+        <w:t>:</w:t>
+      </w:r>
+    </w:p>
+    <w:p>
+      <w:r>
+        <w:rPr>
+          <w:noProof/>
+        </w:rPr>
+        <w:drawing>
+          <wp:inline distT="0" distB="0" distL="0" distR="0" wp14:anchorId="270971F9" wp14:editId="30662F0E">
+            <wp:extent cx="3200400" cy="2267712"/>
+            <wp:effectExtent l="0" t="0" r="0" b="0"/>
+            <wp:docPr id="4" name="Picture 4"/>
+            <wp:cNvGraphicFramePr>
+              <a:graphicFrameLocks xmlns:a="http://schemas.openxmlformats.org/drawingml/2006/main" noChangeAspect="1"/>
+            </wp:cNvGraphicFramePr>
+            <a:graphic xmlns:a="http://schemas.openxmlformats.org/drawingml/2006/main">
+              <a:graphicData uri="http://schemas.openxmlformats.org/drawingml/2006/picture">
+                <pic:pic xmlns:pic="http://schemas.openxmlformats.org/drawingml/2006/picture">
+                  <pic:nvPicPr>
+                    <pic:cNvPr id="1" name=""/>
+                    <pic:cNvPicPr/>
+                  </pic:nvPicPr>
+                  <pic:blipFill>
+                    <a:blip r:embed="rId12"/>
+                    <a:stretch>
+                      <a:fillRect/>
+                    </a:stretch>
+                  </pic:blipFill>
+                  <pic:spPr>
+                    <a:xfrm>
+                      <a:off x="0" y="0"/>
+                      <a:ext cx="3200400" cy="2267712"/>
+                    </a:xfrm>
+                    <a:prstGeom prst="rect">
+                      <a:avLst/>
+                    </a:prstGeom>
+                  </pic:spPr>
+                </pic:pic>
+              </a:graphicData>
+            </a:graphic>
+          </wp:inline>
+        </w:drawing>
+      </w:r>
+      <w:r>
+        <w:tab/>
+      </w:r>
+    </w:p>
+    <w:p>
+      <w:pPr>
+        <w:pStyle w:val="ListParagraph"/>
+        <w:numPr>
+          <w:ilvl w:val="0"/>
+          <w:numId w:val="1"/>
+        </w:numPr>
+      </w:pPr>
+      <w:r>
+        <w:t>So h</w:t>
+      </w:r>
+      <w:r>
+        <w:t>eight is clearly important</w:t>
+      </w:r>
+      <w:r>
+        <w:t>.  Another way to look at the same data:</w:t>
+      </w:r>
+    </w:p>
+    <w:p>
+      <w:r>
+        <w:rPr>
+          <w:noProof/>
+        </w:rPr>
+        <w:drawing>
+          <wp:inline distT="0" distB="0" distL="0" distR="0" wp14:anchorId="6BE6408A" wp14:editId="407829FE">
+            <wp:extent cx="3200400" cy="2267712"/>
+            <wp:effectExtent l="0" t="0" r="0" b="0"/>
+            <wp:docPr id="5" name="Picture 5"/>
+            <wp:cNvGraphicFramePr>
+              <a:graphicFrameLocks xmlns:a="http://schemas.openxmlformats.org/drawingml/2006/main" noChangeAspect="1"/>
+            </wp:cNvGraphicFramePr>
+            <a:graphic xmlns:a="http://schemas.openxmlformats.org/drawingml/2006/main">
+              <a:graphicData uri="http://schemas.openxmlformats.org/drawingml/2006/picture">
+                <pic:pic xmlns:pic="http://schemas.openxmlformats.org/drawingml/2006/picture">
+                  <pic:nvPicPr>
+                    <pic:cNvPr id="1" name=""/>
+                    <pic:cNvPicPr/>
+                  </pic:nvPicPr>
+                  <pic:blipFill>
+                    <a:blip r:embed="rId13"/>
+                    <a:stretch>
+                      <a:fillRect/>
+                    </a:stretch>
+                  </pic:blipFill>
+                  <pic:spPr>
+                    <a:xfrm>
+                      <a:off x="0" y="0"/>
+                      <a:ext cx="3200400" cy="2267712"/>
+                    </a:xfrm>
+                    <a:prstGeom prst="rect">
+                      <a:avLst/>
+                    </a:prstGeom>
+                  </pic:spPr>
+                </pic:pic>
+              </a:graphicData>
+            </a:graphic>
+          </wp:inline>
+        </w:drawing>
+      </w:r>
+    </w:p>
+    <w:p>
+      <w:r>
+        <w:lastRenderedPageBreak/>
+        <w:t>Tall buildings have in general lower surface area than shorter buildings.  Then why does it take more energy to cool them?  A violin plot shows the differences more clearly:</w:t>
+      </w:r>
+    </w:p>
+    <w:p>
+      <w:r>
+        <w:rPr>
+          <w:noProof/>
+        </w:rPr>
+        <w:drawing>
+          <wp:inline distT="0" distB="0" distL="0" distR="0" wp14:anchorId="1BE12F26" wp14:editId="28DA8D43">
+            <wp:extent cx="3200400" cy="2267712"/>
+            <wp:effectExtent l="0" t="0" r="0" b="0"/>
+            <wp:docPr id="1" name="Picture 1"/>
+            <wp:cNvGraphicFramePr>
+              <a:graphicFrameLocks xmlns:a="http://schemas.openxmlformats.org/drawingml/2006/main" noChangeAspect="1"/>
+            </wp:cNvGraphicFramePr>
+            <a:graphic xmlns:a="http://schemas.openxmlformats.org/drawingml/2006/main">
+              <a:graphicData uri="http://schemas.openxmlformats.org/drawingml/2006/picture">
+                <pic:pic xmlns:pic="http://schemas.openxmlformats.org/drawingml/2006/picture">
+                  <pic:nvPicPr>
+                    <pic:cNvPr id="1" name=""/>
+                    <pic:cNvPicPr/>
+                  </pic:nvPicPr>
+                  <pic:blipFill>
+                    <a:blip r:embed="rId14"/>
+                    <a:stretch>
+                      <a:fillRect/>
+                    </a:stretch>
+                  </pic:blipFill>
+                  <pic:spPr>
+                    <a:xfrm>
+                      <a:off x="0" y="0"/>
+                      <a:ext cx="3200400" cy="2267712"/>
+                    </a:xfrm>
+                    <a:prstGeom prst="rect">
+                      <a:avLst/>
+                    </a:prstGeom>
+                  </pic:spPr>
+                </pic:pic>
+              </a:graphicData>
+            </a:graphic>
+          </wp:inline>
+        </w:drawing>
+      </w:r>
+    </w:p>
+    <w:p>
+      <w:pPr>
+        <w:pStyle w:val="ListParagraph"/>
+        <w:numPr>
+          <w:ilvl w:val="0"/>
+          <w:numId w:val="1"/>
+        </w:numPr>
+      </w:pPr>
+      <w:r>
+        <w:t>It explains the difference in the Surface Area clusters and to a first order, the bimodality.</w:t>
+      </w:r>
+      <w:r>
+        <w:t xml:space="preserve">  The different shapes indicate</w:t>
+      </w:r>
+      <w:r>
+        <w:t xml:space="preserve"> that there may be differing factors at work between tall and short buildings.</w:t>
+      </w:r>
+      <w:r>
+        <w:t xml:space="preserve">  One obvious thing is that taller buildings generally will have a larger aspect ratio, changing the conduction and convection coefficients</w:t>
+      </w:r>
+      <w:r>
+        <w:t>.  Let’s compare</w:t>
       </w:r>
     </w:p>
     <w:p>
@@ -523,7 +740,7 @@
                     <pic:cNvPicPr/>
                   </pic:nvPicPr>
                   <pic:blipFill>
-                    <a:blip r:embed="rId12"/>
+                    <a:blip r:embed="rId15"/>
                     <a:stretch>
                       <a:fillRect/>
                     </a:stretch>
@@ -543,8 +760,12 @@
           </wp:inline>
         </w:drawing>
       </w:r>
-      <w:bookmarkStart w:id="0" w:name="_GoBack"/>
-      <w:bookmarkEnd w:id="0"/>
+    </w:p>
+    <w:p/>
+    <w:p>
+      <w:r>
+        <w:t>Glazing area is the only obvious quasi-linear correlation:</w:t>
+      </w:r>
     </w:p>
     <w:p>
       <w:r>
@@ -554,8 +775,8 @@
         <w:lastRenderedPageBreak/>
         <w:drawing>
           <wp:inline distT="0" distB="0" distL="0" distR="0" wp14:anchorId="3566FE15" wp14:editId="6A2D7397">
-            <wp:extent cx="5714286" cy="5380952"/>
-            <wp:effectExtent l="0" t="0" r="1270" b="0"/>
+            <wp:extent cx="3200400" cy="3017520"/>
+            <wp:effectExtent l="0" t="0" r="0" b="0"/>
             <wp:docPr id="9" name="Picture 9"/>
             <wp:cNvGraphicFramePr>
               <a:graphicFrameLocks xmlns:a="http://schemas.openxmlformats.org/drawingml/2006/main" noChangeAspect="1"/>
@@ -568,7 +789,7 @@
                     <pic:cNvPicPr/>
                   </pic:nvPicPr>
                   <pic:blipFill>
-                    <a:blip r:embed="rId13"/>
+                    <a:blip r:embed="rId16"/>
                     <a:stretch>
                       <a:fillRect/>
                     </a:stretch>
@@ -576,7 +797,7 @@
                   <pic:spPr>
                     <a:xfrm>
                       <a:off x="0" y="0"/>
-                      <a:ext cx="5714286" cy="5380952"/>
+                      <a:ext cx="3200400" cy="3017520"/>
                     </a:xfrm>
                     <a:prstGeom prst="rect">
                       <a:avLst/>
@@ -589,6 +810,11 @@
         </w:drawing>
       </w:r>
     </w:p>
+    <w:p>
+      <w:r>
+        <w:t>This violin plot illustrates that there are probably a couple more factors inside, but it’s hard to se</w:t>
+      </w:r>
+    </w:p>
     <w:p/>
     <w:p>
       <w:r>
@@ -600,7 +826,6 @@
         <w:rPr>
           <w:noProof/>
         </w:rPr>
-        <w:lastRenderedPageBreak/>
         <w:drawing>
           <wp:inline distT="0" distB="0" distL="0" distR="0" wp14:anchorId="548EEE0E" wp14:editId="531DD7AC">
             <wp:extent cx="5946646" cy="4215384"/>
@@ -617,7 +842,7 @@
                     <pic:cNvPicPr/>
                   </pic:nvPicPr>
                   <pic:blipFill>
-                    <a:blip r:embed="rId14"/>
+                    <a:blip r:embed="rId17"/>
                     <a:stretch>
                       <a:fillRect/>
                     </a:stretch>

</xml_diff>